<commit_message>
* task 4 done
</commit_message>
<xml_diff>
--- a/lecture/2012-03-31_Jan Rehwaldt_exercise-6.docx
+++ b/lecture/2012-03-31_Jan Rehwaldt_exercise-6.docx
@@ -15421,7 +15421,21 @@
           <w:sz w:val="24"/>
           <w:lang w:val="en-US"/>
         </w:rPr>
-        <w:t>Selection of Requirements Management/Engineering tool(s)</w:t>
+        <w:t>Selection of Requ</w:t>
+      </w:r>
+      <w:r>
+        <w:rPr>
+          <w:sz w:val="24"/>
+          <w:lang w:val="en-US"/>
+        </w:rPr>
+        <w:t xml:space="preserve">irements Management/Engineering </w:t>
+      </w:r>
+      <w:r>
+        <w:rPr>
+          <w:sz w:val="24"/>
+          <w:lang w:val="en-US"/>
+        </w:rPr>
+        <w:t>tool(s)</w:t>
       </w:r>
     </w:p>
     <w:p>
@@ -15630,12 +15644,848 @@
           <w:sz w:val="24"/>
           <w:lang w:val="en-US"/>
         </w:rPr>
+        <w:lastRenderedPageBreak/>
         <w:t>Task 4</w:t>
+      </w:r>
+    </w:p>
+    <w:tbl>
+      <w:tblPr>
+        <w:tblStyle w:val="Tabellenraster"/>
+        <w:tblW w:w="0" w:type="auto"/>
+        <w:tblLook w:val="04A0" w:firstRow="1" w:lastRow="0" w:firstColumn="1" w:lastColumn="0" w:noHBand="0" w:noVBand="1"/>
+      </w:tblPr>
+      <w:tblGrid>
+        <w:gridCol w:w="2235"/>
+        <w:gridCol w:w="1134"/>
+        <w:gridCol w:w="1134"/>
+      </w:tblGrid>
+      <w:tr>
+        <w:tc>
+          <w:tcPr>
+            <w:tcW w:w="2235" w:type="dxa"/>
+          </w:tcPr>
+          <w:p>
+            <w:pPr>
+              <w:keepNext/>
+              <w:rPr>
+                <w:b/>
+                <w:lang w:val="en-US"/>
+              </w:rPr>
+            </w:pPr>
+            <w:r>
+              <w:rPr>
+                <w:b/>
+                <w:lang w:val="en-US"/>
+              </w:rPr>
+              <w:t xml:space="preserve">Effort </w:t>
+            </w:r>
+            <w:r>
+              <w:rPr>
+                <w:b/>
+                <w:lang w:val="en-US"/>
+              </w:rPr>
+              <w:t>modifier</w:t>
+            </w:r>
+            <w:r>
+              <w:rPr>
+                <w:b/>
+                <w:lang w:val="en-US"/>
+              </w:rPr>
+              <w:t xml:space="preserve"> (</w:t>
+            </w:r>
+            <w:proofErr w:type="spellStart"/>
+            <w:r>
+              <w:rPr>
+                <w:b/>
+                <w:lang w:val="en-US"/>
+              </w:rPr>
+              <w:t>em</w:t>
+            </w:r>
+            <w:proofErr w:type="spellEnd"/>
+            <w:r>
+              <w:rPr>
+                <w:b/>
+                <w:lang w:val="en-US"/>
+              </w:rPr>
+              <w:t>)</w:t>
+            </w:r>
+          </w:p>
+        </w:tc>
+        <w:tc>
+          <w:tcPr>
+            <w:tcW w:w="1134" w:type="dxa"/>
+          </w:tcPr>
+          <w:p>
+            <w:pPr>
+              <w:keepNext/>
+              <w:rPr>
+                <w:b/>
+                <w:lang w:val="en-US"/>
+              </w:rPr>
+            </w:pPr>
+            <w:r>
+              <w:rPr>
+                <w:b/>
+                <w:lang w:val="en-US"/>
+              </w:rPr>
+              <w:t>Estimates</w:t>
+            </w:r>
+          </w:p>
+        </w:tc>
+        <w:tc>
+          <w:tcPr>
+            <w:tcW w:w="1134" w:type="dxa"/>
+          </w:tcPr>
+          <w:p>
+            <w:pPr>
+              <w:keepNext/>
+              <w:rPr>
+                <w:b/>
+                <w:lang w:val="en-US"/>
+              </w:rPr>
+            </w:pPr>
+            <w:r>
+              <w:rPr>
+                <w:b/>
+                <w:lang w:val="en-US"/>
+              </w:rPr>
+              <w:t>Multiplier</w:t>
+            </w:r>
+          </w:p>
+        </w:tc>
+      </w:tr>
+      <w:tr>
+        <w:tc>
+          <w:tcPr>
+            <w:tcW w:w="2235" w:type="dxa"/>
+          </w:tcPr>
+          <w:p>
+            <w:pPr>
+              <w:keepNext/>
+              <w:rPr>
+                <w:lang w:val="en-US"/>
+              </w:rPr>
+            </w:pPr>
+            <w:r>
+              <w:rPr>
+                <w:lang w:val="en-US"/>
+              </w:rPr>
+              <w:t>FCIL</w:t>
+            </w:r>
+          </w:p>
+        </w:tc>
+        <w:tc>
+          <w:tcPr>
+            <w:tcW w:w="1134" w:type="dxa"/>
+          </w:tcPr>
+          <w:p>
+            <w:pPr>
+              <w:keepNext/>
+              <w:rPr>
+                <w:lang w:val="en-US"/>
+              </w:rPr>
+            </w:pPr>
+            <w:r>
+              <w:rPr>
+                <w:lang w:val="en-US"/>
+              </w:rPr>
+              <w:t>Low</w:t>
+            </w:r>
+          </w:p>
+        </w:tc>
+        <w:tc>
+          <w:tcPr>
+            <w:tcW w:w="1134" w:type="dxa"/>
+          </w:tcPr>
+          <w:p>
+            <w:pPr>
+              <w:keepNext/>
+              <w:jc w:val="center"/>
+              <w:rPr>
+                <w:lang w:val="en-US"/>
+              </w:rPr>
+            </w:pPr>
+            <w:r>
+              <w:rPr>
+                <w:lang w:val="en-US"/>
+              </w:rPr>
+              <w:t>1.10</w:t>
+            </w:r>
+          </w:p>
+        </w:tc>
+      </w:tr>
+      <w:tr>
+        <w:tc>
+          <w:tcPr>
+            <w:tcW w:w="2235" w:type="dxa"/>
+          </w:tcPr>
+          <w:p>
+            <w:pPr>
+              <w:keepNext/>
+              <w:rPr>
+                <w:lang w:val="en-US"/>
+              </w:rPr>
+            </w:pPr>
+            <w:r>
+              <w:rPr>
+                <w:lang w:val="en-US"/>
+              </w:rPr>
+              <w:t>RCPX</w:t>
+            </w:r>
+          </w:p>
+        </w:tc>
+        <w:tc>
+          <w:tcPr>
+            <w:tcW w:w="1134" w:type="dxa"/>
+          </w:tcPr>
+          <w:p>
+            <w:pPr>
+              <w:keepNext/>
+              <w:rPr>
+                <w:lang w:val="en-US"/>
+              </w:rPr>
+            </w:pPr>
+            <w:r>
+              <w:rPr>
+                <w:lang w:val="en-US"/>
+              </w:rPr>
+              <w:t>Very Low</w:t>
+            </w:r>
+          </w:p>
+        </w:tc>
+        <w:tc>
+          <w:tcPr>
+            <w:tcW w:w="1134" w:type="dxa"/>
+          </w:tcPr>
+          <w:p>
+            <w:pPr>
+              <w:keepNext/>
+              <w:jc w:val="center"/>
+              <w:rPr>
+                <w:lang w:val="en-US"/>
+              </w:rPr>
+            </w:pPr>
+            <w:r>
+              <w:rPr>
+                <w:lang w:val="en-US"/>
+              </w:rPr>
+              <w:t>0.60</w:t>
+            </w:r>
+          </w:p>
+        </w:tc>
+      </w:tr>
+      <w:tr>
+        <w:tc>
+          <w:tcPr>
+            <w:tcW w:w="2235" w:type="dxa"/>
+          </w:tcPr>
+          <w:p>
+            <w:pPr>
+              <w:keepNext/>
+              <w:rPr>
+                <w:lang w:val="en-US"/>
+              </w:rPr>
+            </w:pPr>
+            <w:r>
+              <w:rPr>
+                <w:lang w:val="en-US"/>
+              </w:rPr>
+              <w:t>RUSE</w:t>
+            </w:r>
+          </w:p>
+        </w:tc>
+        <w:tc>
+          <w:tcPr>
+            <w:tcW w:w="1134" w:type="dxa"/>
+          </w:tcPr>
+          <w:p>
+            <w:pPr>
+              <w:keepNext/>
+              <w:rPr>
+                <w:lang w:val="en-US"/>
+              </w:rPr>
+            </w:pPr>
+            <w:r>
+              <w:rPr>
+                <w:lang w:val="en-US"/>
+              </w:rPr>
+              <w:t>Nominal</w:t>
+            </w:r>
+          </w:p>
+        </w:tc>
+        <w:tc>
+          <w:tcPr>
+            <w:tcW w:w="1134" w:type="dxa"/>
+          </w:tcPr>
+          <w:p>
+            <w:pPr>
+              <w:keepNext/>
+              <w:jc w:val="center"/>
+              <w:rPr>
+                <w:lang w:val="en-US"/>
+              </w:rPr>
+            </w:pPr>
+            <w:r>
+              <w:rPr>
+                <w:lang w:val="en-US"/>
+              </w:rPr>
+              <w:t>1.00</w:t>
+            </w:r>
+          </w:p>
+        </w:tc>
+      </w:tr>
+      <w:tr>
+        <w:tc>
+          <w:tcPr>
+            <w:tcW w:w="2235" w:type="dxa"/>
+          </w:tcPr>
+          <w:p>
+            <w:pPr>
+              <w:keepNext/>
+              <w:rPr>
+                <w:lang w:val="en-US"/>
+              </w:rPr>
+            </w:pPr>
+            <w:r>
+              <w:rPr>
+                <w:lang w:val="en-US"/>
+              </w:rPr>
+              <w:t>PDIF</w:t>
+            </w:r>
+          </w:p>
+        </w:tc>
+        <w:tc>
+          <w:tcPr>
+            <w:tcW w:w="1134" w:type="dxa"/>
+          </w:tcPr>
+          <w:p>
+            <w:pPr>
+              <w:keepNext/>
+              <w:rPr>
+                <w:lang w:val="en-US"/>
+              </w:rPr>
+            </w:pPr>
+            <w:r>
+              <w:rPr>
+                <w:lang w:val="en-US"/>
+              </w:rPr>
+              <w:t>Very High</w:t>
+            </w:r>
+          </w:p>
+        </w:tc>
+        <w:tc>
+          <w:tcPr>
+            <w:tcW w:w="1134" w:type="dxa"/>
+          </w:tcPr>
+          <w:p>
+            <w:pPr>
+              <w:keepNext/>
+              <w:jc w:val="center"/>
+              <w:rPr>
+                <w:lang w:val="en-US"/>
+              </w:rPr>
+            </w:pPr>
+            <w:r>
+              <w:rPr>
+                <w:lang w:val="en-US"/>
+              </w:rPr>
+              <w:t>1.81</w:t>
+            </w:r>
+          </w:p>
+        </w:tc>
+      </w:tr>
+      <w:tr>
+        <w:tc>
+          <w:tcPr>
+            <w:tcW w:w="2235" w:type="dxa"/>
+          </w:tcPr>
+          <w:p>
+            <w:pPr>
+              <w:keepNext/>
+              <w:rPr>
+                <w:lang w:val="en-US"/>
+              </w:rPr>
+            </w:pPr>
+            <w:r>
+              <w:rPr>
+                <w:lang w:val="en-US"/>
+              </w:rPr>
+              <w:t>SCED</w:t>
+            </w:r>
+          </w:p>
+        </w:tc>
+        <w:tc>
+          <w:tcPr>
+            <w:tcW w:w="1134" w:type="dxa"/>
+          </w:tcPr>
+          <w:p>
+            <w:pPr>
+              <w:keepNext/>
+              <w:rPr>
+                <w:lang w:val="en-US"/>
+              </w:rPr>
+            </w:pPr>
+            <w:r>
+              <w:rPr>
+                <w:lang w:val="en-US"/>
+              </w:rPr>
+              <w:t>Very Low</w:t>
+            </w:r>
+          </w:p>
+        </w:tc>
+        <w:tc>
+          <w:tcPr>
+            <w:tcW w:w="1134" w:type="dxa"/>
+          </w:tcPr>
+          <w:p>
+            <w:pPr>
+              <w:keepNext/>
+              <w:jc w:val="center"/>
+              <w:rPr>
+                <w:lang w:val="en-US"/>
+              </w:rPr>
+            </w:pPr>
+            <w:r>
+              <w:rPr>
+                <w:lang w:val="en-US"/>
+              </w:rPr>
+              <w:t>1.43</w:t>
+            </w:r>
+          </w:p>
+        </w:tc>
+      </w:tr>
+      <w:tr>
+        <w:tc>
+          <w:tcPr>
+            <w:tcW w:w="2235" w:type="dxa"/>
+          </w:tcPr>
+          <w:p>
+            <w:pPr>
+              <w:keepNext/>
+              <w:rPr>
+                <w:lang w:val="en-US"/>
+              </w:rPr>
+            </w:pPr>
+            <w:r>
+              <w:rPr>
+                <w:lang w:val="en-US"/>
+              </w:rPr>
+              <w:t>PERS</w:t>
+            </w:r>
+          </w:p>
+        </w:tc>
+        <w:tc>
+          <w:tcPr>
+            <w:tcW w:w="1134" w:type="dxa"/>
+          </w:tcPr>
+          <w:p>
+            <w:pPr>
+              <w:keepNext/>
+              <w:rPr>
+                <w:lang w:val="en-US"/>
+              </w:rPr>
+            </w:pPr>
+            <w:r>
+              <w:rPr>
+                <w:lang w:val="en-US"/>
+              </w:rPr>
+              <w:t>Extra Low</w:t>
+            </w:r>
+          </w:p>
+        </w:tc>
+        <w:tc>
+          <w:tcPr>
+            <w:tcW w:w="1134" w:type="dxa"/>
+          </w:tcPr>
+          <w:p>
+            <w:pPr>
+              <w:keepNext/>
+              <w:jc w:val="center"/>
+              <w:rPr>
+                <w:lang w:val="en-US"/>
+              </w:rPr>
+            </w:pPr>
+            <w:r>
+              <w:rPr>
+                <w:lang w:val="en-US"/>
+              </w:rPr>
+              <w:t>2.12</w:t>
+            </w:r>
+          </w:p>
+        </w:tc>
+      </w:tr>
+      <w:tr>
+        <w:tc>
+          <w:tcPr>
+            <w:tcW w:w="2235" w:type="dxa"/>
+          </w:tcPr>
+          <w:p>
+            <w:pPr>
+              <w:keepNext/>
+              <w:rPr>
+                <w:lang w:val="en-US"/>
+              </w:rPr>
+            </w:pPr>
+            <w:r>
+              <w:rPr>
+                <w:lang w:val="en-US"/>
+              </w:rPr>
+              <w:t>PREX</w:t>
+            </w:r>
+          </w:p>
+        </w:tc>
+        <w:tc>
+          <w:tcPr>
+            <w:tcW w:w="1134" w:type="dxa"/>
+          </w:tcPr>
+          <w:p>
+            <w:pPr>
+              <w:keepNext/>
+              <w:rPr>
+                <w:lang w:val="en-US"/>
+              </w:rPr>
+            </w:pPr>
+            <w:r>
+              <w:rPr>
+                <w:lang w:val="en-US"/>
+              </w:rPr>
+              <w:t>Low</w:t>
+            </w:r>
+          </w:p>
+        </w:tc>
+        <w:tc>
+          <w:tcPr>
+            <w:tcW w:w="1134" w:type="dxa"/>
+          </w:tcPr>
+          <w:p>
+            <w:pPr>
+              <w:keepNext/>
+              <w:jc w:val="center"/>
+              <w:rPr>
+                <w:lang w:val="en-US"/>
+              </w:rPr>
+            </w:pPr>
+            <w:r>
+              <w:rPr>
+                <w:lang w:val="en-US"/>
+              </w:rPr>
+              <w:t>1.12</w:t>
+            </w:r>
+          </w:p>
+        </w:tc>
+      </w:tr>
+    </w:tbl>
+    <w:p>
+      <w:pPr>
+        <w:rPr>
+          <w:rFonts w:eastAsiaTheme="minorEastAsia"/>
+          <w:lang w:val="en-US"/>
+        </w:rPr>
+      </w:pPr>
+      <m:oMathPara>
+        <m:oMathParaPr>
+          <m:jc m:val="left"/>
+        </m:oMathParaPr>
+        <m:oMath>
+          <m:r>
+            <w:rPr>
+              <w:rFonts w:ascii="Cambria Math" w:hAnsi="Cambria Math"/>
+              <w:lang w:val="en-US"/>
+            </w:rPr>
+            <m:t>e</m:t>
+          </m:r>
+          <m:r>
+            <w:rPr>
+              <w:rFonts w:ascii="Cambria Math" w:hAnsi="Cambria Math"/>
+              <w:lang w:val="en-US"/>
+            </w:rPr>
+            <m:t xml:space="preserve">ffort = </m:t>
+          </m:r>
+          <m:r>
+            <w:rPr>
+              <w:rFonts w:ascii="Cambria Math" w:hAnsi="Cambria Math"/>
+              <w:lang w:val="en-US"/>
+            </w:rPr>
+            <m:t>estimated effort∙</m:t>
+          </m:r>
+          <m:nary>
+            <m:naryPr>
+              <m:chr m:val="∏"/>
+              <m:limLoc m:val="undOvr"/>
+              <m:ctrlPr>
+                <w:rPr>
+                  <w:rFonts w:ascii="Cambria Math" w:hAnsi="Cambria Math"/>
+                  <w:i/>
+                  <w:lang w:val="en-US"/>
+                </w:rPr>
+              </m:ctrlPr>
+            </m:naryPr>
+            <m:sub>
+              <m:r>
+                <w:rPr>
+                  <w:rFonts w:ascii="Cambria Math" w:hAnsi="Cambria Math"/>
+                  <w:lang w:val="en-US"/>
+                </w:rPr>
+                <m:t>i=1</m:t>
+              </m:r>
+            </m:sub>
+            <m:sup>
+              <m:r>
+                <w:rPr>
+                  <w:rFonts w:ascii="Cambria Math" w:hAnsi="Cambria Math"/>
+                  <w:lang w:val="en-US"/>
+                </w:rPr>
+                <m:t>n</m:t>
+              </m:r>
+            </m:sup>
+            <m:e>
+              <m:sSub>
+                <m:sSubPr>
+                  <m:ctrlPr>
+                    <w:rPr>
+                      <w:rFonts w:ascii="Cambria Math" w:hAnsi="Cambria Math"/>
+                      <w:i/>
+                      <w:lang w:val="en-US"/>
+                    </w:rPr>
+                  </m:ctrlPr>
+                </m:sSubPr>
+                <m:e>
+                  <m:r>
+                    <w:rPr>
+                      <w:rFonts w:ascii="Cambria Math" w:hAnsi="Cambria Math"/>
+                      <w:lang w:val="en-US"/>
+                    </w:rPr>
+                    <m:t>em</m:t>
+                  </m:r>
+                </m:e>
+                <m:sub>
+                  <m:r>
+                    <w:rPr>
+                      <w:rFonts w:ascii="Cambria Math" w:hAnsi="Cambria Math"/>
+                      <w:lang w:val="en-US"/>
+                    </w:rPr>
+                    <m:t>i</m:t>
+                  </m:r>
+                </m:sub>
+              </m:sSub>
+            </m:e>
+          </m:nary>
+          <m:r>
+            <w:rPr>
+              <w:rFonts w:ascii="Cambria Math" w:hAnsi="Cambria Math"/>
+              <w:lang w:val="en-US"/>
+            </w:rPr>
+            <m:t xml:space="preserve">=110pm </m:t>
+          </m:r>
+          <m:r>
+            <w:rPr>
+              <w:rFonts w:ascii="Cambria Math" w:hAnsi="Cambria Math"/>
+              <w:lang w:val="en-US"/>
+            </w:rPr>
+            <m:t>∙</m:t>
+          </m:r>
+          <m:r>
+            <w:rPr>
+              <w:rFonts w:ascii="Cambria Math" w:hAnsi="Cambria Math"/>
+              <w:lang w:val="en-US"/>
+            </w:rPr>
+            <m:t>1.10</m:t>
+          </m:r>
+          <m:r>
+            <w:rPr>
+              <w:rFonts w:ascii="Cambria Math" w:hAnsi="Cambria Math"/>
+              <w:lang w:val="en-US"/>
+            </w:rPr>
+            <m:t>∙</m:t>
+          </m:r>
+          <m:r>
+            <w:rPr>
+              <w:rFonts w:ascii="Cambria Math" w:hAnsi="Cambria Math"/>
+              <w:lang w:val="en-US"/>
+            </w:rPr>
+            <m:t>0.60</m:t>
+          </m:r>
+          <m:r>
+            <w:rPr>
+              <w:rFonts w:ascii="Cambria Math" w:hAnsi="Cambria Math"/>
+              <w:lang w:val="en-US"/>
+            </w:rPr>
+            <m:t>∙</m:t>
+          </m:r>
+          <m:r>
+            <w:rPr>
+              <w:rFonts w:ascii="Cambria Math" w:hAnsi="Cambria Math"/>
+              <w:lang w:val="en-US"/>
+            </w:rPr>
+            <m:t>1.00</m:t>
+          </m:r>
+          <m:r>
+            <w:rPr>
+              <w:rFonts w:ascii="Cambria Math" w:hAnsi="Cambria Math"/>
+              <w:lang w:val="en-US"/>
+            </w:rPr>
+            <m:t>∙</m:t>
+          </m:r>
+          <m:r>
+            <w:rPr>
+              <w:rFonts w:ascii="Cambria Math" w:hAnsi="Cambria Math"/>
+              <w:lang w:val="en-US"/>
+            </w:rPr>
+            <m:t>1.81</m:t>
+          </m:r>
+          <m:r>
+            <w:rPr>
+              <w:rFonts w:ascii="Cambria Math" w:hAnsi="Cambria Math"/>
+              <w:lang w:val="en-US"/>
+            </w:rPr>
+            <m:t>∙</m:t>
+          </m:r>
+          <m:r>
+            <w:rPr>
+              <w:rFonts w:ascii="Cambria Math" w:hAnsi="Cambria Math"/>
+              <w:lang w:val="en-US"/>
+            </w:rPr>
+            <m:t>1.43</m:t>
+          </m:r>
+          <m:r>
+            <w:rPr>
+              <w:rFonts w:ascii="Cambria Math" w:hAnsi="Cambria Math"/>
+              <w:lang w:val="en-US"/>
+            </w:rPr>
+            <m:t>∙</m:t>
+          </m:r>
+          <m:r>
+            <w:rPr>
+              <w:rFonts w:ascii="Cambria Math" w:hAnsi="Cambria Math"/>
+              <w:lang w:val="en-US"/>
+            </w:rPr>
+            <m:t>2.12</m:t>
+          </m:r>
+          <m:r>
+            <w:rPr>
+              <w:rFonts w:ascii="Cambria Math" w:hAnsi="Cambria Math"/>
+              <w:lang w:val="en-US"/>
+            </w:rPr>
+            <m:t>∙</m:t>
+          </m:r>
+          <m:r>
+            <w:rPr>
+              <w:rFonts w:ascii="Cambria Math" w:hAnsi="Cambria Math"/>
+              <w:lang w:val="en-US"/>
+            </w:rPr>
+            <m:t>1.12≈446</m:t>
+          </m:r>
+          <m:r>
+            <w:rPr>
+              <w:rFonts w:ascii="Cambria Math" w:hAnsi="Cambria Math"/>
+              <w:lang w:val="en-US"/>
+            </w:rPr>
+            <m:t>.</m:t>
+          </m:r>
+          <m:r>
+            <w:rPr>
+              <w:rFonts w:ascii="Cambria Math" w:hAnsi="Cambria Math"/>
+              <w:lang w:val="en-US"/>
+            </w:rPr>
+            <m:t>18pm</m:t>
+          </m:r>
+        </m:oMath>
+      </m:oMathPara>
+    </w:p>
+    <w:p>
+      <w:pPr>
+        <w:rPr>
+          <w:rFonts w:eastAsiaTheme="minorEastAsia"/>
+          <w:lang w:val="en-US"/>
+        </w:rPr>
+      </w:pPr>
+      <w:r>
+        <w:rPr>
+          <w:rFonts w:eastAsiaTheme="minorEastAsia"/>
+          <w:lang w:val="en-US"/>
+        </w:rPr>
+        <w:t xml:space="preserve">The chosen modifiers enlarge the overall project to </w:t>
+      </w:r>
+      <w:r>
+        <w:rPr>
+          <w:rFonts w:eastAsiaTheme="minorEastAsia"/>
+          <w:b/>
+          <w:lang w:val="en-US"/>
+        </w:rPr>
+        <w:t>446</w:t>
+      </w:r>
+      <w:r>
+        <w:rPr>
+          <w:rFonts w:eastAsiaTheme="minorEastAsia"/>
+          <w:b/>
+          <w:lang w:val="en-US"/>
+        </w:rPr>
+        <w:t>.</w:t>
+      </w:r>
+      <w:r>
+        <w:rPr>
+          <w:rFonts w:eastAsiaTheme="minorEastAsia"/>
+          <w:b/>
+          <w:lang w:val="en-US"/>
+        </w:rPr>
+        <w:t>18</w:t>
+      </w:r>
+      <w:r>
+        <w:rPr>
+          <w:rFonts w:eastAsiaTheme="minorEastAsia"/>
+          <w:b/>
+          <w:lang w:val="en-US"/>
+        </w:rPr>
+        <w:t xml:space="preserve"> </w:t>
+      </w:r>
+      <w:r>
+        <w:rPr>
+          <w:rFonts w:eastAsiaTheme="minorEastAsia"/>
+          <w:b/>
+          <w:lang w:val="en-US"/>
+        </w:rPr>
+        <w:t>person-month</w:t>
+      </w:r>
+      <w:r>
+        <w:rPr>
+          <w:rFonts w:eastAsiaTheme="minorEastAsia"/>
+          <w:b/>
+          <w:lang w:val="en-US"/>
+        </w:rPr>
+        <w:t>s</w:t>
+      </w:r>
+      <w:r>
+        <w:rPr>
+          <w:rFonts w:eastAsiaTheme="minorEastAsia"/>
+          <w:lang w:val="en-US"/>
+        </w:rPr>
+        <w:t>.</w:t>
+      </w:r>
+    </w:p>
+    <w:p>
+      <w:pPr>
+        <w:keepNext/>
+        <w:spacing w:after="0"/>
+        <w:ind w:left="284"/>
+        <w:rPr>
+          <w:b/>
+          <w:sz w:val="24"/>
+          <w:lang w:val="en-US"/>
+        </w:rPr>
+      </w:pPr>
+      <w:r>
+        <w:rPr>
+          <w:b/>
+          <w:sz w:val="24"/>
+          <w:lang w:val="en-US"/>
+        </w:rPr>
+        <w:t>Task 5</w:t>
       </w:r>
     </w:p>
     <w:p>
       <w:pPr>
         <w:rPr>
+          <w:rFonts w:eastAsiaTheme="minorEastAsia"/>
           <w:lang w:val="en-US"/>
         </w:rPr>
       </w:pPr>
@@ -15996,6 +16846,62 @@
       <w:contextualSpacing/>
     </w:pPr>
   </w:style>
+  <w:style w:type="table" w:styleId="Tabellenraster">
+    <w:name w:val="Table Grid"/>
+    <w:basedOn w:val="NormaleTabelle"/>
+    <w:uiPriority w:val="59"/>
+    <w:rsid w:val="00601A62"/>
+    <w:pPr>
+      <w:spacing w:after="0" w:line="240" w:lineRule="auto"/>
+    </w:pPr>
+    <w:tblPr>
+      <w:tblInd w:w="0" w:type="dxa"/>
+      <w:tblBorders>
+        <w:top w:val="single" w:sz="4" w:space="0" w:color="auto"/>
+        <w:left w:val="single" w:sz="4" w:space="0" w:color="auto"/>
+        <w:bottom w:val="single" w:sz="4" w:space="0" w:color="auto"/>
+        <w:right w:val="single" w:sz="4" w:space="0" w:color="auto"/>
+        <w:insideH w:val="single" w:sz="4" w:space="0" w:color="auto"/>
+        <w:insideV w:val="single" w:sz="4" w:space="0" w:color="auto"/>
+      </w:tblBorders>
+      <w:tblCellMar>
+        <w:top w:w="0" w:type="dxa"/>
+        <w:left w:w="108" w:type="dxa"/>
+        <w:bottom w:w="0" w:type="dxa"/>
+        <w:right w:w="108" w:type="dxa"/>
+      </w:tblCellMar>
+    </w:tblPr>
+  </w:style>
+  <w:style w:type="paragraph" w:styleId="Sprechblasentext">
+    <w:name w:val="Balloon Text"/>
+    <w:basedOn w:val="Standard"/>
+    <w:link w:val="SprechblasentextZchn"/>
+    <w:uiPriority w:val="99"/>
+    <w:semiHidden/>
+    <w:unhideWhenUsed/>
+    <w:rsid w:val="00014C51"/>
+    <w:pPr>
+      <w:spacing w:after="0" w:line="240" w:lineRule="auto"/>
+    </w:pPr>
+    <w:rPr>
+      <w:rFonts w:ascii="Tahoma" w:hAnsi="Tahoma" w:cs="Tahoma"/>
+      <w:sz w:val="16"/>
+      <w:szCs w:val="16"/>
+    </w:rPr>
+  </w:style>
+  <w:style w:type="character" w:customStyle="1" w:styleId="SprechblasentextZchn">
+    <w:name w:val="Sprechblasentext Zchn"/>
+    <w:basedOn w:val="Absatz-Standardschriftart"/>
+    <w:link w:val="Sprechblasentext"/>
+    <w:uiPriority w:val="99"/>
+    <w:semiHidden/>
+    <w:rsid w:val="00014C51"/>
+    <w:rPr>
+      <w:rFonts w:ascii="Tahoma" w:hAnsi="Tahoma" w:cs="Tahoma"/>
+      <w:sz w:val="16"/>
+      <w:szCs w:val="16"/>
+    </w:rPr>
+  </w:style>
 </w:styles>
 </file>
 
@@ -16222,6 +17128,62 @@
       <w:ind w:left="720"/>
       <w:contextualSpacing/>
     </w:pPr>
+  </w:style>
+  <w:style w:type="table" w:styleId="Tabellenraster">
+    <w:name w:val="Table Grid"/>
+    <w:basedOn w:val="NormaleTabelle"/>
+    <w:uiPriority w:val="59"/>
+    <w:rsid w:val="00601A62"/>
+    <w:pPr>
+      <w:spacing w:after="0" w:line="240" w:lineRule="auto"/>
+    </w:pPr>
+    <w:tblPr>
+      <w:tblInd w:w="0" w:type="dxa"/>
+      <w:tblBorders>
+        <w:top w:val="single" w:sz="4" w:space="0" w:color="auto"/>
+        <w:left w:val="single" w:sz="4" w:space="0" w:color="auto"/>
+        <w:bottom w:val="single" w:sz="4" w:space="0" w:color="auto"/>
+        <w:right w:val="single" w:sz="4" w:space="0" w:color="auto"/>
+        <w:insideH w:val="single" w:sz="4" w:space="0" w:color="auto"/>
+        <w:insideV w:val="single" w:sz="4" w:space="0" w:color="auto"/>
+      </w:tblBorders>
+      <w:tblCellMar>
+        <w:top w:w="0" w:type="dxa"/>
+        <w:left w:w="108" w:type="dxa"/>
+        <w:bottom w:w="0" w:type="dxa"/>
+        <w:right w:w="108" w:type="dxa"/>
+      </w:tblCellMar>
+    </w:tblPr>
+  </w:style>
+  <w:style w:type="paragraph" w:styleId="Sprechblasentext">
+    <w:name w:val="Balloon Text"/>
+    <w:basedOn w:val="Standard"/>
+    <w:link w:val="SprechblasentextZchn"/>
+    <w:uiPriority w:val="99"/>
+    <w:semiHidden/>
+    <w:unhideWhenUsed/>
+    <w:rsid w:val="00014C51"/>
+    <w:pPr>
+      <w:spacing w:after="0" w:line="240" w:lineRule="auto"/>
+    </w:pPr>
+    <w:rPr>
+      <w:rFonts w:ascii="Tahoma" w:hAnsi="Tahoma" w:cs="Tahoma"/>
+      <w:sz w:val="16"/>
+      <w:szCs w:val="16"/>
+    </w:rPr>
+  </w:style>
+  <w:style w:type="character" w:customStyle="1" w:styleId="SprechblasentextZchn">
+    <w:name w:val="Sprechblasentext Zchn"/>
+    <w:basedOn w:val="Absatz-Standardschriftart"/>
+    <w:link w:val="Sprechblasentext"/>
+    <w:uiPriority w:val="99"/>
+    <w:semiHidden/>
+    <w:rsid w:val="00014C51"/>
+    <w:rPr>
+      <w:rFonts w:ascii="Tahoma" w:hAnsi="Tahoma" w:cs="Tahoma"/>
+      <w:sz w:val="16"/>
+      <w:szCs w:val="16"/>
+    </w:rPr>
   </w:style>
 </w:styles>
 </file>

</xml_diff>

<commit_message>
* finish exercise 6 * add task 5
</commit_message>
<xml_diff>
--- a/lecture/2012-03-31_Jan Rehwaldt_exercise-6.docx
+++ b/lecture/2012-03-31_Jan Rehwaldt_exercise-6.docx
@@ -74,7 +74,7 @@
     <w:p>
       <w:pPr>
         <w:keepNext/>
-        <w:spacing w:after="0"/>
+        <w:spacing w:before="480" w:after="0"/>
         <w:ind w:left="284"/>
         <w:rPr>
           <w:b/>
@@ -6956,7 +6956,7 @@
     <w:p>
       <w:pPr>
         <w:keepNext/>
-        <w:spacing w:after="0"/>
+        <w:spacing w:before="480" w:after="0"/>
         <w:ind w:left="284"/>
         <w:rPr>
           <w:b/>
@@ -15393,7 +15393,7 @@
     <w:p>
       <w:pPr>
         <w:keepNext/>
-        <w:spacing w:after="0"/>
+        <w:spacing w:before="480" w:after="0"/>
         <w:ind w:left="284"/>
         <w:rPr>
           <w:b/>
@@ -15630,7 +15630,7 @@
     <w:p>
       <w:pPr>
         <w:keepNext/>
-        <w:spacing w:after="0"/>
+        <w:spacing w:before="480" w:after="0"/>
         <w:ind w:left="284"/>
         <w:rPr>
           <w:b/>
@@ -16465,7 +16465,7 @@
     <w:p>
       <w:pPr>
         <w:keepNext/>
-        <w:spacing w:after="0"/>
+        <w:spacing w:before="480" w:after="0"/>
         <w:ind w:left="284"/>
         <w:rPr>
           <w:b/>
@@ -16481,16 +16481,437 @@
         </w:rPr>
         <w:t>Task 5</w:t>
       </w:r>
+      <w:r>
+        <w:rPr>
+          <w:sz w:val="24"/>
+          <w:lang w:val="en-US"/>
+        </w:rPr>
+        <w:t>: Speed-control system</w:t>
+      </w:r>
     </w:p>
     <w:p>
       <w:pPr>
+        <w:pStyle w:val="Listenabsatz"/>
+        <w:numPr>
+          <w:ilvl w:val="0"/>
+          <w:numId w:val="3"/>
+        </w:numPr>
         <w:rPr>
           <w:rFonts w:eastAsiaTheme="minorEastAsia"/>
           <w:lang w:val="en-US"/>
         </w:rPr>
       </w:pPr>
+      <m:oMath>
+        <m:r>
+          <w:rPr>
+            <w:rFonts w:ascii="Cambria Math" w:eastAsiaTheme="minorEastAsia" w:hAnsi="Cambria Math"/>
+            <w:lang w:val="en-US"/>
+          </w:rPr>
+          <m:t>function points = 5</m:t>
+        </m:r>
+        <m:r>
+          <w:rPr>
+            <w:rFonts w:ascii="Cambria Math" w:eastAsiaTheme="minorEastAsia" w:hAnsi="Cambria Math"/>
+            <w:lang w:val="en-US"/>
+          </w:rPr>
+          <m:t>3</m:t>
+        </m:r>
+      </m:oMath>
+    </w:p>
+    <w:p>
+      <w:pPr>
+        <w:pStyle w:val="Listenabsatz"/>
+        <w:rPr>
+          <w:rFonts w:eastAsiaTheme="minorEastAsia"/>
+          <w:lang w:val="en-US"/>
+        </w:rPr>
+      </w:pPr>
+      <m:oMathPara>
+        <m:oMathParaPr>
+          <m:jc m:val="left"/>
+        </m:oMathParaPr>
+        <m:oMath>
+          <m:r>
+            <w:rPr>
+              <w:rFonts w:ascii="Cambria Math" w:eastAsiaTheme="minorEastAsia" w:hAnsi="Cambria Math"/>
+              <w:lang w:val="en-US"/>
+            </w:rPr>
+            <m:t>fp2Java = 53 LO</m:t>
+          </m:r>
+          <m:r>
+            <w:rPr>
+              <w:rFonts w:ascii="Cambria Math" w:eastAsiaTheme="minorEastAsia" w:hAnsi="Cambria Math"/>
+              <w:lang w:val="en-US"/>
+            </w:rPr>
+            <m:t>C</m:t>
+          </m:r>
+        </m:oMath>
+      </m:oMathPara>
+    </w:p>
+    <w:p>
+      <w:pPr>
+        <w:pStyle w:val="Listenabsatz"/>
+        <w:rPr>
+          <w:rFonts w:eastAsiaTheme="minorEastAsia"/>
+          <w:lang w:val="en-US"/>
+        </w:rPr>
+      </w:pPr>
+      <m:oMathPara>
+        <m:oMathParaPr>
+          <m:jc m:val="left"/>
+        </m:oMathParaPr>
+        <m:oMath>
+          <m:r>
+            <w:rPr>
+              <w:rFonts w:ascii="Cambria Math" w:eastAsiaTheme="minorEastAsia" w:hAnsi="Cambria Math"/>
+              <w:lang w:val="en-US"/>
+            </w:rPr>
+            <m:t>l</m:t>
+          </m:r>
+          <m:r>
+            <w:rPr>
+              <w:rFonts w:ascii="Cambria Math" w:eastAsiaTheme="minorEastAsia" w:hAnsi="Cambria Math"/>
+              <w:lang w:val="en-US"/>
+            </w:rPr>
+            <m:t>ocInJava=function points</m:t>
+          </m:r>
+          <m:r>
+            <w:rPr>
+              <w:rFonts w:ascii="Cambria Math" w:hAnsi="Cambria Math"/>
+              <w:lang w:val="en-US"/>
+            </w:rPr>
+            <m:t>∙</m:t>
+          </m:r>
+          <m:r>
+            <w:rPr>
+              <w:rFonts w:ascii="Cambria Math" w:hAnsi="Cambria Math"/>
+              <w:lang w:val="en-US"/>
+            </w:rPr>
+            <m:t>fp2Java=53</m:t>
+          </m:r>
+          <m:r>
+            <w:rPr>
+              <w:rFonts w:ascii="Cambria Math" w:hAnsi="Cambria Math"/>
+              <w:lang w:val="en-US"/>
+            </w:rPr>
+            <m:t>∙</m:t>
+          </m:r>
+          <m:r>
+            <w:rPr>
+              <w:rFonts w:ascii="Cambria Math" w:hAnsi="Cambria Math"/>
+              <w:lang w:val="en-US"/>
+            </w:rPr>
+            <m:t>53LOC=2.809</m:t>
+          </m:r>
+          <m:r>
+            <w:rPr>
+              <w:rFonts w:ascii="Cambria Math" w:eastAsiaTheme="minorEastAsia" w:hAnsi="Cambria Math"/>
+              <w:lang w:val="en-US"/>
+            </w:rPr>
+            <m:t>LO</m:t>
+          </m:r>
+          <m:r>
+            <w:rPr>
+              <w:rFonts w:ascii="Cambria Math" w:eastAsiaTheme="minorEastAsia" w:hAnsi="Cambria Math"/>
+              <w:lang w:val="en-US"/>
+            </w:rPr>
+            <m:t>C</m:t>
+          </m:r>
+        </m:oMath>
+      </m:oMathPara>
+    </w:p>
+    <w:p>
+      <w:pPr>
+        <w:pStyle w:val="Listenabsatz"/>
+        <w:rPr>
+          <w:rFonts w:eastAsiaTheme="minorEastAsia"/>
+          <w:lang w:val="en-US"/>
+        </w:rPr>
+      </w:pPr>
+      <w:r>
+        <w:rPr>
+          <w:rFonts w:eastAsiaTheme="minorEastAsia"/>
+          <w:lang w:val="en-US"/>
+        </w:rPr>
+        <w:t xml:space="preserve">The planned project would contain approximately </w:t>
+      </w:r>
+      <w:r>
+        <w:rPr>
+          <w:rFonts w:eastAsiaTheme="minorEastAsia"/>
+          <w:b/>
+          <w:lang w:val="en-US"/>
+        </w:rPr>
+        <w:t>2.809 lines of code</w:t>
+      </w:r>
+      <w:r>
+        <w:rPr>
+          <w:rFonts w:eastAsiaTheme="minorEastAsia"/>
+          <w:lang w:val="en-US"/>
+        </w:rPr>
+        <w:t>.</w:t>
+      </w:r>
+    </w:p>
+    <w:p>
+      <w:pPr>
+        <w:pStyle w:val="Listenabsatz"/>
+        <w:numPr>
+          <w:ilvl w:val="0"/>
+          <w:numId w:val="3"/>
+        </w:numPr>
+        <w:rPr>
+          <w:rFonts w:ascii="Cambria Math" w:eastAsiaTheme="minorEastAsia" w:hAnsi="Cambria Math"/>
+          <w:lang w:val="en-US"/>
+          <w:oMath/>
+        </w:rPr>
+      </w:pPr>
+      <m:oMath>
+        <m:r>
+          <w:rPr>
+            <w:rFonts w:ascii="Cambria Math" w:eastAsiaTheme="minorEastAsia" w:hAnsi="Cambria Math"/>
+            <w:lang w:val="en-US"/>
+          </w:rPr>
+          <m:t>c=3</m:t>
+        </m:r>
+        <m:r>
+          <w:rPr>
+            <w:rFonts w:ascii="Cambria Math" w:eastAsiaTheme="minorEastAsia" w:hAnsi="Cambria Math"/>
+            <w:lang w:val="en-US"/>
+          </w:rPr>
+          <m:t>.</m:t>
+        </m:r>
+        <m:r>
+          <w:rPr>
+            <w:rFonts w:ascii="Cambria Math" w:eastAsiaTheme="minorEastAsia" w:hAnsi="Cambria Math"/>
+            <w:lang w:val="en-US"/>
+          </w:rPr>
+          <m:t>6</m:t>
+        </m:r>
+      </m:oMath>
+      <w:r>
+        <w:rPr>
+          <w:rFonts w:eastAsiaTheme="minorEastAsia"/>
+          <w:lang w:val="en-US"/>
+        </w:rPr>
+        <w:t xml:space="preserve"> (embedded mode)</w:t>
+      </w:r>
       <w:bookmarkStart w:id="0" w:name="_GoBack"/>
       <w:bookmarkEnd w:id="0"/>
+    </w:p>
+    <w:p>
+      <w:pPr>
+        <w:pStyle w:val="Listenabsatz"/>
+        <w:rPr>
+          <w:rFonts w:ascii="Cambria Math" w:eastAsiaTheme="minorEastAsia" w:hAnsi="Cambria Math"/>
+          <w:lang w:val="en-US"/>
+          <w:oMath/>
+        </w:rPr>
+      </w:pPr>
+      <m:oMathPara>
+        <m:oMathParaPr>
+          <m:jc m:val="left"/>
+        </m:oMathParaPr>
+        <m:oMath>
+          <m:r>
+            <w:rPr>
+              <w:rFonts w:ascii="Cambria Math" w:eastAsiaTheme="minorEastAsia" w:hAnsi="Cambria Math"/>
+              <w:lang w:val="en-US"/>
+            </w:rPr>
+            <m:t>k=1.2</m:t>
+          </m:r>
+        </m:oMath>
+      </m:oMathPara>
+    </w:p>
+    <w:p>
+      <w:pPr>
+        <w:pStyle w:val="Listenabsatz"/>
+        <w:rPr>
+          <w:rFonts w:eastAsiaTheme="minorEastAsia"/>
+          <w:lang w:val="en-US"/>
+        </w:rPr>
+      </w:pPr>
+      <m:oMathPara>
+        <m:oMathParaPr>
+          <m:jc m:val="left"/>
+        </m:oMathParaPr>
+        <m:oMath>
+          <m:r>
+            <w:rPr>
+              <w:rFonts w:ascii="Cambria Math" w:eastAsiaTheme="minorEastAsia" w:hAnsi="Cambria Math"/>
+              <w:lang w:val="en-US"/>
+            </w:rPr>
+            <m:t>effort=c</m:t>
+          </m:r>
+          <m:r>
+            <w:rPr>
+              <w:rFonts w:ascii="Cambria Math" w:hAnsi="Cambria Math"/>
+              <w:lang w:val="en-US"/>
+            </w:rPr>
+            <m:t>∙</m:t>
+          </m:r>
+          <m:sSup>
+            <m:sSupPr>
+              <m:ctrlPr>
+                <w:rPr>
+                  <w:rFonts w:ascii="Cambria Math" w:hAnsi="Cambria Math"/>
+                  <w:i/>
+                  <w:lang w:val="en-US"/>
+                </w:rPr>
+              </m:ctrlPr>
+            </m:sSupPr>
+            <m:e>
+              <m:r>
+                <w:rPr>
+                  <w:rFonts w:ascii="Cambria Math" w:hAnsi="Cambria Math"/>
+                  <w:lang w:val="en-US"/>
+                </w:rPr>
+                <m:t>size</m:t>
+              </m:r>
+            </m:e>
+            <m:sup>
+              <m:r>
+                <w:rPr>
+                  <w:rFonts w:ascii="Cambria Math" w:hAnsi="Cambria Math"/>
+                  <w:lang w:val="en-US"/>
+                </w:rPr>
+                <m:t>k</m:t>
+              </m:r>
+            </m:sup>
+          </m:sSup>
+          <m:r>
+            <w:rPr>
+              <w:rFonts w:ascii="Cambria Math" w:eastAsiaTheme="minorEastAsia" w:hAnsi="Cambria Math"/>
+              <w:lang w:val="en-US"/>
+            </w:rPr>
+            <m:t>=3.6</m:t>
+          </m:r>
+          <m:r>
+            <w:rPr>
+              <w:rFonts w:ascii="Cambria Math" w:hAnsi="Cambria Math"/>
+              <w:lang w:val="en-US"/>
+            </w:rPr>
+            <m:t>∙</m:t>
+          </m:r>
+          <m:sSup>
+            <m:sSupPr>
+              <m:ctrlPr>
+                <w:rPr>
+                  <w:rFonts w:ascii="Cambria Math" w:hAnsi="Cambria Math"/>
+                  <w:i/>
+                  <w:lang w:val="en-US"/>
+                </w:rPr>
+              </m:ctrlPr>
+            </m:sSupPr>
+            <m:e>
+              <m:r>
+                <w:rPr>
+                  <w:rFonts w:ascii="Cambria Math" w:hAnsi="Cambria Math"/>
+                  <w:lang w:val="en-US"/>
+                </w:rPr>
+                <m:t>2.809</m:t>
+              </m:r>
+            </m:e>
+            <m:sup>
+              <m:r>
+                <w:rPr>
+                  <w:rFonts w:ascii="Cambria Math" w:hAnsi="Cambria Math"/>
+                  <w:lang w:val="en-US"/>
+                </w:rPr>
+                <m:t>1.</m:t>
+              </m:r>
+              <m:r>
+                <w:rPr>
+                  <w:rFonts w:ascii="Cambria Math" w:hAnsi="Cambria Math"/>
+                  <w:lang w:val="en-US"/>
+                </w:rPr>
+                <m:t>2</m:t>
+              </m:r>
+            </m:sup>
+          </m:sSup>
+          <m:r>
+            <w:rPr>
+              <w:rFonts w:ascii="Cambria Math" w:hAnsi="Cambria Math"/>
+              <w:lang w:val="en-US"/>
+            </w:rPr>
+            <m:t>=</m:t>
+          </m:r>
+          <m:r>
+            <w:rPr>
+              <w:rFonts w:ascii="Cambria Math" w:hAnsi="Cambria Math"/>
+              <w:lang w:val="en-US"/>
+            </w:rPr>
+            <m:t>12.</m:t>
+          </m:r>
+          <m:r>
+            <w:rPr>
+              <w:rFonts w:ascii="Cambria Math" w:hAnsi="Cambria Math"/>
+              <w:lang w:val="en-US"/>
+            </w:rPr>
+            <m:t>43</m:t>
+          </m:r>
+          <m:r>
+            <w:rPr>
+              <w:rFonts w:ascii="Cambria Math" w:hAnsi="Cambria Math"/>
+              <w:lang w:val="en-US"/>
+            </w:rPr>
+            <m:t>pm</m:t>
+          </m:r>
+        </m:oMath>
+      </m:oMathPara>
+    </w:p>
+    <w:p>
+      <w:pPr>
+        <w:pStyle w:val="Listenabsatz"/>
+        <w:rPr>
+          <w:rFonts w:eastAsiaTheme="minorEastAsia"/>
+          <w:lang w:val="en-US"/>
+        </w:rPr>
+      </w:pPr>
+      <w:r>
+        <w:rPr>
+          <w:rFonts w:eastAsiaTheme="minorEastAsia"/>
+          <w:lang w:val="en-US"/>
+        </w:rPr>
+        <w:t xml:space="preserve">The planned project would need </w:t>
+      </w:r>
+      <w:r>
+        <w:rPr>
+          <w:rFonts w:eastAsiaTheme="minorEastAsia"/>
+          <w:b/>
+          <w:lang w:val="en-US"/>
+        </w:rPr>
+        <w:t>12</w:t>
+      </w:r>
+      <w:r>
+        <w:rPr>
+          <w:rFonts w:eastAsiaTheme="minorEastAsia"/>
+          <w:b/>
+          <w:lang w:val="en-US"/>
+        </w:rPr>
+        <w:t>.</w:t>
+      </w:r>
+      <w:r>
+        <w:rPr>
+          <w:rFonts w:eastAsiaTheme="minorEastAsia"/>
+          <w:b/>
+          <w:lang w:val="en-US"/>
+        </w:rPr>
+        <w:t xml:space="preserve">5 </w:t>
+      </w:r>
+      <w:r>
+        <w:rPr>
+          <w:rFonts w:eastAsiaTheme="minorEastAsia"/>
+          <w:b/>
+          <w:lang w:val="en-US"/>
+        </w:rPr>
+        <w:t>person-months</w:t>
+      </w:r>
+      <w:r>
+        <w:rPr>
+          <w:rFonts w:eastAsiaTheme="minorEastAsia"/>
+          <w:lang w:val="en-US"/>
+        </w:rPr>
+        <w:t>.</w:t>
+      </w:r>
     </w:p>
     <w:sectPr>
       <w:pgSz w:w="23814" w:h="16839" w:orient="landscape" w:code="8"/>
@@ -16505,6 +16926,95 @@
 <file path=word/numbering.xml><?xml version="1.0" encoding="utf-8"?>
 <w:numbering xmlns:wpc="http://schemas.microsoft.com/office/word/2010/wordprocessingCanvas" xmlns:mc="http://schemas.openxmlformats.org/markup-compatibility/2006" xmlns:o="urn:schemas-microsoft-com:office:office" xmlns:r="http://schemas.openxmlformats.org/officeDocument/2006/relationships" xmlns:m="http://schemas.openxmlformats.org/officeDocument/2006/math" xmlns:v="urn:schemas-microsoft-com:vml" xmlns:wp14="http://schemas.microsoft.com/office/word/2010/wordprocessingDrawing" xmlns:wp="http://schemas.openxmlformats.org/drawingml/2006/wordprocessingDrawing" xmlns:w10="urn:schemas-microsoft-com:office:word" xmlns:w="http://schemas.openxmlformats.org/wordprocessingml/2006/main" xmlns:w14="http://schemas.microsoft.com/office/word/2010/wordml" xmlns:wpg="http://schemas.microsoft.com/office/word/2010/wordprocessingGroup" xmlns:wpi="http://schemas.microsoft.com/office/word/2010/wordprocessingInk" xmlns:wne="http://schemas.microsoft.com/office/word/2006/wordml" xmlns:wps="http://schemas.microsoft.com/office/word/2010/wordprocessingShape" mc:Ignorable="w14 wp14">
   <w:abstractNum w:abstractNumId="0">
+    <w:nsid w:val="027A2510"/>
+    <w:multiLevelType w:val="hybridMultilevel"/>
+    <w:tmpl w:val="2F286994"/>
+    <w:lvl w:ilvl="0" w:tplc="04070017">
+      <w:start w:val="1"/>
+      <w:numFmt w:val="lowerLetter"/>
+      <w:lvlText w:val="%1)"/>
+      <w:lvlJc w:val="left"/>
+      <w:pPr>
+        <w:ind w:left="720" w:hanging="360"/>
+      </w:pPr>
+      <w:rPr>
+        <w:rFonts w:hint="default"/>
+      </w:rPr>
+    </w:lvl>
+    <w:lvl w:ilvl="1" w:tplc="04070019" w:tentative="1">
+      <w:start w:val="1"/>
+      <w:numFmt w:val="lowerLetter"/>
+      <w:lvlText w:val="%2."/>
+      <w:lvlJc w:val="left"/>
+      <w:pPr>
+        <w:ind w:left="1440" w:hanging="360"/>
+      </w:pPr>
+    </w:lvl>
+    <w:lvl w:ilvl="2" w:tplc="0407001B" w:tentative="1">
+      <w:start w:val="1"/>
+      <w:numFmt w:val="lowerRoman"/>
+      <w:lvlText w:val="%3."/>
+      <w:lvlJc w:val="right"/>
+      <w:pPr>
+        <w:ind w:left="2160" w:hanging="180"/>
+      </w:pPr>
+    </w:lvl>
+    <w:lvl w:ilvl="3" w:tplc="0407000F" w:tentative="1">
+      <w:start w:val="1"/>
+      <w:numFmt w:val="decimal"/>
+      <w:lvlText w:val="%4."/>
+      <w:lvlJc w:val="left"/>
+      <w:pPr>
+        <w:ind w:left="2880" w:hanging="360"/>
+      </w:pPr>
+    </w:lvl>
+    <w:lvl w:ilvl="4" w:tplc="04070019" w:tentative="1">
+      <w:start w:val="1"/>
+      <w:numFmt w:val="lowerLetter"/>
+      <w:lvlText w:val="%5."/>
+      <w:lvlJc w:val="left"/>
+      <w:pPr>
+        <w:ind w:left="3600" w:hanging="360"/>
+      </w:pPr>
+    </w:lvl>
+    <w:lvl w:ilvl="5" w:tplc="0407001B" w:tentative="1">
+      <w:start w:val="1"/>
+      <w:numFmt w:val="lowerRoman"/>
+      <w:lvlText w:val="%6."/>
+      <w:lvlJc w:val="right"/>
+      <w:pPr>
+        <w:ind w:left="4320" w:hanging="180"/>
+      </w:pPr>
+    </w:lvl>
+    <w:lvl w:ilvl="6" w:tplc="0407000F" w:tentative="1">
+      <w:start w:val="1"/>
+      <w:numFmt w:val="decimal"/>
+      <w:lvlText w:val="%7."/>
+      <w:lvlJc w:val="left"/>
+      <w:pPr>
+        <w:ind w:left="5040" w:hanging="360"/>
+      </w:pPr>
+    </w:lvl>
+    <w:lvl w:ilvl="7" w:tplc="04070019" w:tentative="1">
+      <w:start w:val="1"/>
+      <w:numFmt w:val="lowerLetter"/>
+      <w:lvlText w:val="%8."/>
+      <w:lvlJc w:val="left"/>
+      <w:pPr>
+        <w:ind w:left="5760" w:hanging="360"/>
+      </w:pPr>
+    </w:lvl>
+    <w:lvl w:ilvl="8" w:tplc="0407001B" w:tentative="1">
+      <w:start w:val="1"/>
+      <w:numFmt w:val="lowerRoman"/>
+      <w:lvlText w:val="%9."/>
+      <w:lvlJc w:val="right"/>
+      <w:pPr>
+        <w:ind w:left="6480" w:hanging="180"/>
+      </w:pPr>
+    </w:lvl>
+  </w:abstractNum>
+  <w:abstractNum w:abstractNumId="1">
     <w:nsid w:val="2D1070DD"/>
     <w:multiLevelType w:val="hybridMultilevel"/>
     <w:tmpl w:val="384C1B6C"/>
@@ -16616,8 +17126,103 @@
       </w:rPr>
     </w:lvl>
   </w:abstractNum>
+  <w:abstractNum w:abstractNumId="2">
+    <w:nsid w:val="597A562B"/>
+    <w:multiLevelType w:val="hybridMultilevel"/>
+    <w:tmpl w:val="772C5F60"/>
+    <w:lvl w:ilvl="0" w:tplc="04070017">
+      <w:start w:val="1"/>
+      <w:numFmt w:val="lowerLetter"/>
+      <w:lvlText w:val="%1)"/>
+      <w:lvlJc w:val="left"/>
+      <w:pPr>
+        <w:ind w:left="720" w:hanging="360"/>
+      </w:pPr>
+      <w:rPr>
+        <w:rFonts w:hint="default"/>
+      </w:rPr>
+    </w:lvl>
+    <w:lvl w:ilvl="1" w:tplc="04070019" w:tentative="1">
+      <w:start w:val="1"/>
+      <w:numFmt w:val="lowerLetter"/>
+      <w:lvlText w:val="%2."/>
+      <w:lvlJc w:val="left"/>
+      <w:pPr>
+        <w:ind w:left="1440" w:hanging="360"/>
+      </w:pPr>
+    </w:lvl>
+    <w:lvl w:ilvl="2" w:tplc="0407001B" w:tentative="1">
+      <w:start w:val="1"/>
+      <w:numFmt w:val="lowerRoman"/>
+      <w:lvlText w:val="%3."/>
+      <w:lvlJc w:val="right"/>
+      <w:pPr>
+        <w:ind w:left="2160" w:hanging="180"/>
+      </w:pPr>
+    </w:lvl>
+    <w:lvl w:ilvl="3" w:tplc="0407000F" w:tentative="1">
+      <w:start w:val="1"/>
+      <w:numFmt w:val="decimal"/>
+      <w:lvlText w:val="%4."/>
+      <w:lvlJc w:val="left"/>
+      <w:pPr>
+        <w:ind w:left="2880" w:hanging="360"/>
+      </w:pPr>
+    </w:lvl>
+    <w:lvl w:ilvl="4" w:tplc="04070019" w:tentative="1">
+      <w:start w:val="1"/>
+      <w:numFmt w:val="lowerLetter"/>
+      <w:lvlText w:val="%5."/>
+      <w:lvlJc w:val="left"/>
+      <w:pPr>
+        <w:ind w:left="3600" w:hanging="360"/>
+      </w:pPr>
+    </w:lvl>
+    <w:lvl w:ilvl="5" w:tplc="0407001B" w:tentative="1">
+      <w:start w:val="1"/>
+      <w:numFmt w:val="lowerRoman"/>
+      <w:lvlText w:val="%6."/>
+      <w:lvlJc w:val="right"/>
+      <w:pPr>
+        <w:ind w:left="4320" w:hanging="180"/>
+      </w:pPr>
+    </w:lvl>
+    <w:lvl w:ilvl="6" w:tplc="0407000F" w:tentative="1">
+      <w:start w:val="1"/>
+      <w:numFmt w:val="decimal"/>
+      <w:lvlText w:val="%7."/>
+      <w:lvlJc w:val="left"/>
+      <w:pPr>
+        <w:ind w:left="5040" w:hanging="360"/>
+      </w:pPr>
+    </w:lvl>
+    <w:lvl w:ilvl="7" w:tplc="04070019" w:tentative="1">
+      <w:start w:val="1"/>
+      <w:numFmt w:val="lowerLetter"/>
+      <w:lvlText w:val="%8."/>
+      <w:lvlJc w:val="left"/>
+      <w:pPr>
+        <w:ind w:left="5760" w:hanging="360"/>
+      </w:pPr>
+    </w:lvl>
+    <w:lvl w:ilvl="8" w:tplc="0407001B" w:tentative="1">
+      <w:start w:val="1"/>
+      <w:numFmt w:val="lowerRoman"/>
+      <w:lvlText w:val="%9."/>
+      <w:lvlJc w:val="right"/>
+      <w:pPr>
+        <w:ind w:left="6480" w:hanging="180"/>
+      </w:pPr>
+    </w:lvl>
+  </w:abstractNum>
   <w:num w:numId="1">
+    <w:abstractNumId w:val="1"/>
+  </w:num>
+  <w:num w:numId="2">
     <w:abstractNumId w:val="0"/>
+  </w:num>
+  <w:num w:numId="3">
+    <w:abstractNumId w:val="2"/>
   </w:num>
 </w:numbering>
 </file>
@@ -16902,6 +17507,16 @@
       <w:szCs w:val="16"/>
     </w:rPr>
   </w:style>
+  <w:style w:type="character" w:styleId="Platzhaltertext">
+    <w:name w:val="Placeholder Text"/>
+    <w:basedOn w:val="Absatz-Standardschriftart"/>
+    <w:uiPriority w:val="99"/>
+    <w:semiHidden/>
+    <w:rsid w:val="00424B97"/>
+    <w:rPr>
+      <w:color w:val="808080"/>
+    </w:rPr>
+  </w:style>
 </w:styles>
 </file>
 
@@ -17183,6 +17798,16 @@
       <w:rFonts w:ascii="Tahoma" w:hAnsi="Tahoma" w:cs="Tahoma"/>
       <w:sz w:val="16"/>
       <w:szCs w:val="16"/>
+    </w:rPr>
+  </w:style>
+  <w:style w:type="character" w:styleId="Platzhaltertext">
+    <w:name w:val="Placeholder Text"/>
+    <w:basedOn w:val="Absatz-Standardschriftart"/>
+    <w:uiPriority w:val="99"/>
+    <w:semiHidden/>
+    <w:rsid w:val="00424B97"/>
+    <w:rPr>
+      <w:color w:val="808080"/>
     </w:rPr>
   </w:style>
 </w:styles>

</xml_diff>